<commit_message>
agreement document generation finished
</commit_message>
<xml_diff>
--- a/protected/data/subscription_agreement.docx
+++ b/protected/data/subscription_agreement.docx
@@ -117,29 +117,39 @@
           <w:sz w:val="28"/>
           <w:szCs w:val="28"/>
         </w:rPr>
-        <w:t xml:space="preserve"> ${defined_id}</w:t>
-      </w:r>
-    </w:p>
-    <w:p>
-      <w:pPr>
-        <w:pStyle w:val="style0"/>
-        <w:spacing w:after="28" w:before="0" w:line="240" w:lineRule="atLeast"/>
-      </w:pPr>
-      <w:r>
-        <w:rPr>
-          <w:rFonts w:cs="Arial" w:eastAsia="Adobe Song Std L"/>
-          <w:sz w:val="28"/>
-          <w:szCs w:val="28"/>
-        </w:rPr>
-        <w:t>От</w:t>
-      </w:r>
-      <w:r>
-        <w:rPr>
-          <w:rFonts w:cs="Browallia New" w:eastAsia="Adobe Song Std L"/>
-          <w:sz w:val="28"/>
-          <w:szCs w:val="28"/>
-        </w:rPr>
-        <w:t xml:space="preserve">____.____.201____   /  </w:t>
+        <w:t xml:space="preserve"> ${a_defined_id}</w:t>
+      </w:r>
+    </w:p>
+    <w:p>
+      <w:pPr>
+        <w:pStyle w:val="style0"/>
+        <w:spacing w:after="28" w:before="0" w:line="240" w:lineRule="atLeast"/>
+      </w:pPr>
+      <w:r>
+        <w:rPr>
+          <w:rFonts w:cs="Arial" w:eastAsia="Adobe Song Std L"/>
+          <w:sz w:val="28"/>
+          <w:szCs w:val="28"/>
+        </w:rPr>
+        <w:t xml:space="preserve">От </w:t>
+      </w:r>
+      <w:bookmarkStart w:id="0" w:name="__DdeLink__64_183592691"/>
+      <w:r>
+        <w:rPr>
+          <w:rFonts w:cs="Arial" w:eastAsia="Adobe Song Std L"/>
+          <w:sz w:val="28"/>
+          <w:szCs w:val="28"/>
+        </w:rPr>
+        <w:t>${dt}</w:t>
+      </w:r>
+      <w:bookmarkEnd w:id="0"/>
+      <w:r>
+        <w:rPr>
+          <w:rFonts w:cs="Browallia New" w:eastAsia="Adobe Song Std L"/>
+          <w:sz w:val="28"/>
+          <w:szCs w:val="28"/>
+        </w:rPr>
+        <w:t xml:space="preserve">   /  </w:t>
       </w:r>
       <w:r>
         <w:rPr>
@@ -171,7 +181,7 @@
           <w:sz w:val="28"/>
           <w:szCs w:val="28"/>
         </w:rPr>
-        <w:t>)_________________________________________</w:t>
+        <w:t>) __________________________________</w:t>
       </w:r>
     </w:p>
     <w:p>
@@ -239,7 +249,7 @@
           <w:sz w:val="28"/>
           <w:szCs w:val="28"/>
         </w:rPr>
-        <w:t>:______________</w:t>
+        <w:t xml:space="preserve">: ${p_surname} </w:t>
       </w:r>
       <w:r>
         <w:rPr>
@@ -255,7 +265,7 @@
           <w:sz w:val="28"/>
           <w:szCs w:val="28"/>
         </w:rPr>
-        <w:t>:_______________</w:t>
+        <w:t xml:space="preserve">: ${p_name} </w:t>
       </w:r>
       <w:r>
         <w:rPr>
@@ -271,7 +281,7 @@
           <w:sz w:val="28"/>
           <w:szCs w:val="28"/>
         </w:rPr>
-        <w:t>:_____________________</w:t>
+        <w:t>: ${p_middle_name}</w:t>
       </w:r>
     </w:p>
     <w:p>
@@ -308,7 +318,7 @@
           <w:sz w:val="28"/>
           <w:szCs w:val="28"/>
         </w:rPr>
-        <w:t>:____</w:t>
+        <w:t xml:space="preserve">: ${p_passport_series} </w:t>
       </w:r>
       <w:r>
         <w:rPr>
@@ -324,7 +334,7 @@
           <w:sz w:val="28"/>
           <w:szCs w:val="28"/>
         </w:rPr>
-        <w:t xml:space="preserve">:  _____________________  </w:t>
+        <w:t xml:space="preserve">:  ${p_passport_number}  </w:t>
       </w:r>
       <w:r>
         <w:rPr>
@@ -356,7 +366,7 @@
           <w:sz w:val="28"/>
           <w:szCs w:val="28"/>
         </w:rPr>
-        <w:t>: ____.____._____</w:t>
+        <w:t>: ${p_passport_issue_date}</w:t>
       </w:r>
     </w:p>
     <w:p>
@@ -394,7 +404,7 @@
           <w:sz w:val="28"/>
           <w:szCs w:val="28"/>
         </w:rPr>
-        <w:t>:_____________________________________________________________________</w:t>
+        <w:t>: ${p_passport_issuer}</w:t>
       </w:r>
     </w:p>
     <w:p>
@@ -448,7 +458,21 @@
           <w:sz w:val="28"/>
           <w:szCs w:val="28"/>
         </w:rPr>
-        <w:t>:__________________________________________________________________</w:t>
+        <w:t>: ${p_registration_address}</w:t>
+      </w:r>
+    </w:p>
+    <w:p>
+      <w:pPr>
+        <w:pStyle w:val="style0"/>
+        <w:spacing w:after="28" w:before="0" w:line="240" w:lineRule="atLeast"/>
+      </w:pPr>
+      <w:r>
+        <w:rPr>
+          <w:rFonts w:cs="Browallia New" w:eastAsia="Adobe Song Std L"/>
+          <w:sz w:val="28"/>
+          <w:szCs w:val="28"/>
+        </w:rPr>
+        <w:t xml:space="preserve">Номер телефона для связи: ${p_phone} </w:t>
       </w:r>
       <w:r>
         <w:rPr>
@@ -457,21 +481,15 @@
           <w:szCs w:val="28"/>
           <w:lang w:val="en-US"/>
         </w:rPr>
-        <w:t>_</w:t>
-      </w:r>
-    </w:p>
-    <w:p>
-      <w:pPr>
-        <w:pStyle w:val="style0"/>
-        <w:spacing w:after="28" w:before="0" w:line="240" w:lineRule="atLeast"/>
-      </w:pPr>
-      <w:r>
-        <w:rPr>
-          <w:rFonts w:cs="Browallia New" w:eastAsia="Adobe Song Std L"/>
-          <w:sz w:val="28"/>
-          <w:szCs w:val="28"/>
-        </w:rPr>
-        <w:t xml:space="preserve">Номер телефона для связи:_____________________ </w:t>
+        <w:t>E</w:t>
+      </w:r>
+      <w:r>
+        <w:rPr>
+          <w:rFonts w:cs="Browallia New" w:eastAsia="Adobe Song Std L"/>
+          <w:sz w:val="28"/>
+          <w:szCs w:val="28"/>
+        </w:rPr>
+        <w:t>-</w:t>
       </w:r>
       <w:r>
         <w:rPr>
@@ -480,23 +498,6 @@
           <w:szCs w:val="28"/>
           <w:lang w:val="en-US"/>
         </w:rPr>
-        <w:t>E</w:t>
-      </w:r>
-      <w:r>
-        <w:rPr>
-          <w:rFonts w:cs="Browallia New" w:eastAsia="Adobe Song Std L"/>
-          <w:sz w:val="28"/>
-          <w:szCs w:val="28"/>
-        </w:rPr>
-        <w:t>-</w:t>
-      </w:r>
-      <w:r>
-        <w:rPr>
-          <w:rFonts w:cs="Browallia New" w:eastAsia="Adobe Song Std L"/>
-          <w:sz w:val="28"/>
-          <w:szCs w:val="28"/>
-          <w:lang w:val="en-US"/>
-        </w:rPr>
         <w:t>mail</w:t>
       </w:r>
       <w:r>
@@ -505,7 +506,7 @@
           <w:sz w:val="28"/>
           <w:szCs w:val="28"/>
         </w:rPr>
-        <w:t>:_______________________</w:t>
+        <w:t>: ${p_email}</w:t>
       </w:r>
     </w:p>
     <w:p>
@@ -530,39 +531,39 @@
           <w:sz w:val="28"/>
           <w:szCs w:val="28"/>
         </w:rPr>
-        <w:t xml:space="preserve">                              </w:t>
-      </w:r>
-      <w:r>
-        <w:rPr>
-          <w:rFonts w:cs="Browallia New" w:eastAsia="Adobe Song Std L"/>
-          <w:sz w:val="28"/>
-          <w:szCs w:val="28"/>
-        </w:rPr>
-        <w:t>Оператор:__________________</w:t>
-      </w:r>
-    </w:p>
-    <w:p>
-      <w:pPr>
-        <w:pStyle w:val="style0"/>
-        <w:spacing w:after="28" w:before="0" w:line="240" w:lineRule="atLeast"/>
-      </w:pPr>
-      <w:r>
-        <w:rPr>
-          <w:rFonts w:cs="Browallia New" w:eastAsia="Adobe Song Std L"/>
-          <w:sz w:val="28"/>
-          <w:szCs w:val="28"/>
-        </w:rPr>
-        <w:t>Подключаемый номер: +7_____  ____  ____ ___ / Тариф :__________________________</w:t>
-      </w:r>
-    </w:p>
-    <w:p>
-      <w:pPr>
-        <w:pStyle w:val="style0"/>
-        <w:spacing w:after="28" w:before="0" w:line="240" w:lineRule="atLeast"/>
-      </w:pPr>
-      <w:bookmarkStart w:id="0" w:name="_GoBack"/>
+        <w:t xml:space="preserve">   </w:t>
+      </w:r>
+      <w:r>
+        <w:rPr>
+          <w:rFonts w:cs="Browallia New" w:eastAsia="Adobe Song Std L"/>
+          <w:sz w:val="28"/>
+          <w:szCs w:val="28"/>
+        </w:rPr>
+        <w:t>Оператор: ${o_title}</w:t>
+      </w:r>
+    </w:p>
+    <w:p>
+      <w:pPr>
+        <w:pStyle w:val="style0"/>
+        <w:spacing w:after="28" w:before="0" w:line="240" w:lineRule="atLeast"/>
+      </w:pPr>
+      <w:r>
+        <w:rPr>
+          <w:rFonts w:cs="Browallia New" w:eastAsia="Adobe Song Std L"/>
+          <w:sz w:val="28"/>
+          <w:szCs w:val="28"/>
+        </w:rPr>
+        <w:t>Подключаемый номер: ${n_number} / Тариф : ${t_title}</w:t>
+      </w:r>
+    </w:p>
+    <w:p>
+      <w:pPr>
+        <w:pStyle w:val="style0"/>
+        <w:spacing w:after="28" w:before="0" w:line="240" w:lineRule="atLeast"/>
+      </w:pPr>
       <w:bookmarkStart w:id="1" w:name="_GoBack"/>
-      <w:bookmarkEnd w:id="1"/>
+      <w:bookmarkStart w:id="2" w:name="_GoBack"/>
+      <w:bookmarkEnd w:id="2"/>
       <w:r>
         <w:rPr/>
       </w:r>
@@ -578,7 +579,51 @@
           <w:sz w:val="28"/>
           <w:szCs w:val="28"/>
         </w:rPr>
-        <w:t>Дата:___.___.___                                                     Абонент:___________/_____________</w:t>
+        <w:t xml:space="preserve">Дата: </w:t>
+      </w:r>
+      <w:r>
+        <w:rPr>
+          <w:rFonts w:cs="Arial" w:eastAsia="Adobe Song Std L"/>
+          <w:sz w:val="28"/>
+          <w:szCs w:val="28"/>
+        </w:rPr>
+        <w:t>${dt}</w:t>
+      </w:r>
+      <w:r>
+        <w:rPr>
+          <w:rFonts w:cs="Browallia New" w:eastAsia="Adobe Song Std L"/>
+          <w:sz w:val="28"/>
+          <w:szCs w:val="28"/>
+        </w:rPr>
+        <w:t xml:space="preserve"> </w:t>
+      </w:r>
+    </w:p>
+    <w:p>
+      <w:pPr>
+        <w:pStyle w:val="style0"/>
+        <w:spacing w:after="28" w:before="0" w:line="240" w:lineRule="atLeast"/>
+      </w:pPr>
+      <w:r>
+        <w:rPr>
+          <w:rFonts w:cs="Browallia New" w:eastAsia="Adobe Song Std L"/>
+          <w:sz w:val="28"/>
+          <w:szCs w:val="28"/>
+        </w:rPr>
+        <w:t xml:space="preserve">                                                 </w:t>
+      </w:r>
+    </w:p>
+    <w:p>
+      <w:pPr>
+        <w:pStyle w:val="style0"/>
+        <w:spacing w:after="28" w:before="0" w:line="240" w:lineRule="atLeast"/>
+      </w:pPr>
+      <w:r>
+        <w:rPr>
+          <w:rFonts w:cs="Browallia New" w:eastAsia="Adobe Song Std L"/>
+          <w:sz w:val="28"/>
+          <w:szCs w:val="28"/>
+        </w:rPr>
+        <w:t>Абонент:___________/_____________</w:t>
       </w:r>
     </w:p>
     <w:p>
@@ -605,7 +650,7 @@
     </w:p>
     <w:sectPr>
       <w:type w:val="nextPage"/>
-      <w:pgMar w:bottom="740" w:footer="0" w:gutter="0" w:header="0" w:left="740" w:right="740" w:top="587"/>
+      <w:pgMar w:bottom="760" w:footer="0" w:gutter="0" w:header="0" w:left="760" w:right="760" w:top="607"/>
       <w:pgBorders w:display="allPages" w:offsetFrom="text">
         <w:pgSz w:h="15840" w:w="12240"/>
         <w:top w:color="00000A" w:space="0" w:sz="4" w:val="single"/>
@@ -616,7 +661,7 @@
       <w:pgNumType w:fmt="decimal"/>
       <w:formProt w:val="false"/>
       <w:textDirection w:val="lrTb"/>
-      <w:docGrid w:charSpace="8192" w:linePitch="360" w:type="default"/>
+      <w:docGrid w:charSpace="16384" w:linePitch="360" w:type="default"/>
     </w:sectPr>
   </w:body>
 </w:document>

</xml_diff>